<commit_message>
modified layouts and styles
</commit_message>
<xml_diff>
--- a/src/assets/images/pdf/pdfTest.docx
+++ b/src/assets/images/pdf/pdfTest.docx
@@ -3,100 +3,1000 @@
 <w:document xmlns:wpc="http://schemas.microsoft.com/office/word/2010/wordprocessingCanvas" xmlns:cx="http://schemas.microsoft.com/office/drawing/2014/chartex" xmlns:cx1="http://schemas.microsoft.com/office/drawing/2015/9/8/chartex" xmlns:cx2="http://schemas.microsoft.com/office/drawing/2015/10/21/chartex" xmlns:cx3="http://schemas.microsoft.com/office/drawing/2016/5/9/chartex" xmlns:cx4="http://schemas.microsoft.com/office/drawing/2016/5/10/chartex" xmlns:cx5="http://schemas.microsoft.com/office/drawing/2016/5/11/chartex" xmlns:cx6="http://schemas.microsoft.com/office/drawing/2016/5/12/chartex" xmlns:cx7="http://schemas.microsoft.com/office/drawing/2016/5/13/chartex" xmlns:cx8="http://schemas.microsoft.com/office/drawing/2016/5/14/chartex" xmlns:mc="http://schemas.openxmlformats.org/markup-compatibility/2006" xmlns:aink="http://schemas.microsoft.com/office/drawing/2016/ink" xmlns:am3d="http://schemas.microsoft.com/office/drawing/2017/model3d" xmlns:o="urn:schemas-microsoft-com:office:office" xmlns:oel="http://schemas.microsoft.com/office/2019/extlst" xmlns:r="http://schemas.openxmlformats.org/officeDocument/2006/relationships" xmlns:m="http://schemas.openxmlformats.org/officeDocument/2006/math" xmlns:v="urn:schemas-microsoft-com:vml" xmlns:wp14="http://schemas.microsoft.com/office/word/2010/wordprocessingDrawing" xmlns:wp="http://schemas.openxmlformats.org/drawingml/2006/wordprocessingDrawing" xmlns:w10="urn:schemas-microsoft-com:office:word" xmlns:w="http://schemas.openxmlformats.org/wordprocessingml/2006/main" xmlns:w14="http://schemas.microsoft.com/office/word/2010/wordml" xmlns:w15="http://schemas.microsoft.com/office/word/2012/wordml" xmlns:w16cex="http://schemas.microsoft.com/office/word/2018/wordml/cex" xmlns:w16cid="http://schemas.microsoft.com/office/word/2016/wordml/cid" xmlns:w16="http://schemas.microsoft.com/office/word/2018/wordml" xmlns:w16sdtdh="http://schemas.microsoft.com/office/word/2020/wordml/sdtdatahash" xmlns:w16se="http://schemas.microsoft.com/office/word/2015/wordml/symex" xmlns:wpg="http://schemas.microsoft.com/office/word/2010/wordprocessingGroup" xmlns:wpi="http://schemas.microsoft.com/office/word/2010/wordprocessingInk" xmlns:wne="http://schemas.microsoft.com/office/word/2006/wordml" xmlns:wps="http://schemas.microsoft.com/office/word/2010/wordprocessingShape" mc:Ignorable="w14 w15 w16se w16cid w16 w16cex w16sdtdh wp14">
   <w:body>
     <w:p>
+      <w:pPr>
+        <w:rPr>
+          <w:sz w:val="32"/>
+          <w:szCs w:val="32"/>
+        </w:rPr>
+      </w:pPr>
       <w:r>
+        <w:rPr>
+          <w:sz w:val="32"/>
+          <w:szCs w:val="32"/>
+        </w:rPr>
         <w:t>SC Multipan-Bakery SRL</w:t>
       </w:r>
       <w:r>
+        <w:rPr>
+          <w:sz w:val="32"/>
+          <w:szCs w:val="32"/>
+        </w:rPr>
         <w:tab/>
       </w:r>
       <w:r>
+        <w:rPr>
+          <w:sz w:val="32"/>
+          <w:szCs w:val="32"/>
+        </w:rPr>
         <w:tab/>
       </w:r>
       <w:r>
+        <w:rPr>
+          <w:sz w:val="32"/>
+          <w:szCs w:val="32"/>
+        </w:rPr>
         <w:tab/>
       </w:r>
       <w:r>
+        <w:rPr>
+          <w:sz w:val="32"/>
+          <w:szCs w:val="32"/>
+        </w:rPr>
         <w:tab/>
       </w:r>
       <w:r>
-        <w:tab/>
-      </w:r>
-      <w:r>
-        <w:tab/>
-      </w:r>
-      <w:r>
-        <w:tab/>
-      </w:r>
-      <w:r>
+        <w:rPr>
+          <w:sz w:val="32"/>
+          <w:szCs w:val="32"/>
+        </w:rPr>
         <w:tab/>
         <w:t>Client: SC XYZ SRL</w:t>
       </w:r>
     </w:p>
     <w:p>
+      <w:pPr>
+        <w:rPr>
+          <w:sz w:val="32"/>
+          <w:szCs w:val="32"/>
+        </w:rPr>
+      </w:pPr>
       <w:r>
+        <w:rPr>
+          <w:sz w:val="32"/>
+          <w:szCs w:val="32"/>
+        </w:rPr>
         <w:t>Adresa: str. Soarelui</w:t>
       </w:r>
       <w:r>
+        <w:rPr>
+          <w:sz w:val="32"/>
+          <w:szCs w:val="32"/>
+        </w:rPr>
         <w:tab/>
       </w:r>
       <w:r>
+        <w:rPr>
+          <w:sz w:val="32"/>
+          <w:szCs w:val="32"/>
+        </w:rPr>
         <w:tab/>
       </w:r>
       <w:r>
+        <w:rPr>
+          <w:sz w:val="32"/>
+          <w:szCs w:val="32"/>
+        </w:rPr>
         <w:tab/>
       </w:r>
       <w:r>
+        <w:rPr>
+          <w:sz w:val="32"/>
+          <w:szCs w:val="32"/>
+        </w:rPr>
         <w:tab/>
       </w:r>
       <w:r>
+        <w:rPr>
+          <w:sz w:val="32"/>
+          <w:szCs w:val="32"/>
+        </w:rPr>
         <w:tab/>
       </w:r>
       <w:r>
+        <w:rPr>
+          <w:sz w:val="32"/>
+          <w:szCs w:val="32"/>
+        </w:rPr>
         <w:tab/>
       </w:r>
       <w:r>
+        <w:rPr>
+          <w:sz w:val="32"/>
+          <w:szCs w:val="32"/>
+        </w:rPr>
         <w:tab/>
       </w:r>
       <w:r>
-        <w:tab/>
+        <w:rPr>
+          <w:sz w:val="32"/>
+          <w:szCs w:val="32"/>
+        </w:rPr>
         <w:t>Adresa: Iasi</w:t>
       </w:r>
     </w:p>
     <w:p>
       <w:pPr>
         <w:jc w:val="center"/>
+        <w:rPr>
+          <w:sz w:val="32"/>
+          <w:szCs w:val="32"/>
+        </w:rPr>
       </w:pPr>
     </w:p>
     <w:p>
       <w:pPr>
         <w:jc w:val="center"/>
+        <w:rPr>
+          <w:sz w:val="32"/>
+          <w:szCs w:val="32"/>
+        </w:rPr>
       </w:pPr>
     </w:p>
     <w:p>
       <w:pPr>
         <w:jc w:val="center"/>
+        <w:rPr>
+          <w:sz w:val="32"/>
+          <w:szCs w:val="32"/>
+        </w:rPr>
       </w:pPr>
       <w:r>
+        <w:rPr>
+          <w:sz w:val="32"/>
+          <w:szCs w:val="32"/>
+        </w:rPr>
         <w:t>ORDER no. 122344322</w:t>
       </w:r>
     </w:p>
     <w:p>
       <w:pPr>
         <w:jc w:val="center"/>
+        <w:rPr>
+          <w:sz w:val="32"/>
+          <w:szCs w:val="32"/>
+        </w:rPr>
       </w:pPr>
       <w:r>
+        <w:rPr>
+          <w:sz w:val="32"/>
+          <w:szCs w:val="32"/>
+        </w:rPr>
         <w:t>12.07.2022</w:t>
       </w:r>
     </w:p>
+    <w:tbl>
+      <w:tblPr>
+        <w:tblStyle w:val="TableGrid"/>
+        <w:tblW w:w="0" w:type="auto"/>
+        <w:tblLook w:val="04A0" w:firstRow="1" w:lastRow="0" w:firstColumn="1" w:lastColumn="0" w:noHBand="0" w:noVBand="1"/>
+      </w:tblPr>
+      <w:tblGrid>
+        <w:gridCol w:w="1870"/>
+        <w:gridCol w:w="1870"/>
+        <w:gridCol w:w="1870"/>
+        <w:gridCol w:w="1870"/>
+        <w:gridCol w:w="1870"/>
+      </w:tblGrid>
+      <w:tr>
+        <w:tc>
+          <w:tcPr>
+            <w:tcW w:w="1870" w:type="dxa"/>
+          </w:tcPr>
+          <w:p>
+            <w:pPr>
+              <w:jc w:val="both"/>
+              <w:rPr>
+                <w:sz w:val="32"/>
+                <w:szCs w:val="32"/>
+              </w:rPr>
+            </w:pPr>
+            <w:r>
+              <w:rPr>
+                <w:sz w:val="32"/>
+                <w:szCs w:val="32"/>
+              </w:rPr>
+              <w:t>TEST</w:t>
+            </w:r>
+          </w:p>
+        </w:tc>
+        <w:tc>
+          <w:tcPr>
+            <w:tcW w:w="1870" w:type="dxa"/>
+          </w:tcPr>
+          <w:p>
+            <w:pPr>
+              <w:jc w:val="both"/>
+              <w:rPr>
+                <w:sz w:val="32"/>
+                <w:szCs w:val="32"/>
+              </w:rPr>
+            </w:pPr>
+            <w:r>
+              <w:rPr>
+                <w:sz w:val="32"/>
+                <w:szCs w:val="32"/>
+              </w:rPr>
+              <w:t>TEST</w:t>
+            </w:r>
+          </w:p>
+        </w:tc>
+        <w:tc>
+          <w:tcPr>
+            <w:tcW w:w="1870" w:type="dxa"/>
+          </w:tcPr>
+          <w:p>
+            <w:pPr>
+              <w:jc w:val="both"/>
+              <w:rPr>
+                <w:sz w:val="32"/>
+                <w:szCs w:val="32"/>
+              </w:rPr>
+            </w:pPr>
+            <w:r>
+              <w:rPr>
+                <w:sz w:val="32"/>
+                <w:szCs w:val="32"/>
+              </w:rPr>
+              <w:t>TEST</w:t>
+            </w:r>
+          </w:p>
+        </w:tc>
+        <w:tc>
+          <w:tcPr>
+            <w:tcW w:w="1870" w:type="dxa"/>
+          </w:tcPr>
+          <w:p>
+            <w:pPr>
+              <w:jc w:val="both"/>
+              <w:rPr>
+                <w:sz w:val="32"/>
+                <w:szCs w:val="32"/>
+              </w:rPr>
+            </w:pPr>
+            <w:r>
+              <w:rPr>
+                <w:sz w:val="32"/>
+                <w:szCs w:val="32"/>
+              </w:rPr>
+              <w:t>TEST</w:t>
+            </w:r>
+          </w:p>
+        </w:tc>
+        <w:tc>
+          <w:tcPr>
+            <w:tcW w:w="1870" w:type="dxa"/>
+          </w:tcPr>
+          <w:p>
+            <w:pPr>
+              <w:jc w:val="both"/>
+              <w:rPr>
+                <w:sz w:val="32"/>
+                <w:szCs w:val="32"/>
+              </w:rPr>
+            </w:pPr>
+            <w:r>
+              <w:rPr>
+                <w:sz w:val="32"/>
+                <w:szCs w:val="32"/>
+              </w:rPr>
+              <w:t>TEST</w:t>
+            </w:r>
+          </w:p>
+        </w:tc>
+      </w:tr>
+      <w:tr>
+        <w:tc>
+          <w:tcPr>
+            <w:tcW w:w="1870" w:type="dxa"/>
+          </w:tcPr>
+          <w:p>
+            <w:pPr>
+              <w:jc w:val="both"/>
+              <w:rPr>
+                <w:sz w:val="32"/>
+                <w:szCs w:val="32"/>
+              </w:rPr>
+            </w:pPr>
+            <w:r>
+              <w:rPr>
+                <w:sz w:val="32"/>
+                <w:szCs w:val="32"/>
+              </w:rPr>
+              <w:t>TEST</w:t>
+            </w:r>
+          </w:p>
+        </w:tc>
+        <w:tc>
+          <w:tcPr>
+            <w:tcW w:w="1870" w:type="dxa"/>
+          </w:tcPr>
+          <w:p>
+            <w:pPr>
+              <w:jc w:val="both"/>
+              <w:rPr>
+                <w:sz w:val="32"/>
+                <w:szCs w:val="32"/>
+              </w:rPr>
+            </w:pPr>
+            <w:r>
+              <w:rPr>
+                <w:sz w:val="32"/>
+                <w:szCs w:val="32"/>
+              </w:rPr>
+              <w:t>TEST</w:t>
+            </w:r>
+          </w:p>
+        </w:tc>
+        <w:tc>
+          <w:tcPr>
+            <w:tcW w:w="1870" w:type="dxa"/>
+          </w:tcPr>
+          <w:p>
+            <w:pPr>
+              <w:jc w:val="both"/>
+              <w:rPr>
+                <w:sz w:val="32"/>
+                <w:szCs w:val="32"/>
+              </w:rPr>
+            </w:pPr>
+            <w:r>
+              <w:rPr>
+                <w:sz w:val="32"/>
+                <w:szCs w:val="32"/>
+              </w:rPr>
+              <w:t>TEST</w:t>
+            </w:r>
+          </w:p>
+        </w:tc>
+        <w:tc>
+          <w:tcPr>
+            <w:tcW w:w="1870" w:type="dxa"/>
+          </w:tcPr>
+          <w:p>
+            <w:pPr>
+              <w:jc w:val="both"/>
+              <w:rPr>
+                <w:sz w:val="32"/>
+                <w:szCs w:val="32"/>
+              </w:rPr>
+            </w:pPr>
+            <w:r>
+              <w:rPr>
+                <w:sz w:val="32"/>
+                <w:szCs w:val="32"/>
+              </w:rPr>
+              <w:t>TEST</w:t>
+            </w:r>
+          </w:p>
+        </w:tc>
+        <w:tc>
+          <w:tcPr>
+            <w:tcW w:w="1870" w:type="dxa"/>
+          </w:tcPr>
+          <w:p>
+            <w:pPr>
+              <w:jc w:val="both"/>
+              <w:rPr>
+                <w:sz w:val="32"/>
+                <w:szCs w:val="32"/>
+              </w:rPr>
+            </w:pPr>
+            <w:r>
+              <w:rPr>
+                <w:sz w:val="32"/>
+                <w:szCs w:val="32"/>
+              </w:rPr>
+              <w:t>TEST</w:t>
+            </w:r>
+          </w:p>
+        </w:tc>
+      </w:tr>
+      <w:tr>
+        <w:tc>
+          <w:tcPr>
+            <w:tcW w:w="1870" w:type="dxa"/>
+          </w:tcPr>
+          <w:p>
+            <w:pPr>
+              <w:jc w:val="both"/>
+              <w:rPr>
+                <w:sz w:val="32"/>
+                <w:szCs w:val="32"/>
+              </w:rPr>
+            </w:pPr>
+            <w:r>
+              <w:rPr>
+                <w:sz w:val="32"/>
+                <w:szCs w:val="32"/>
+              </w:rPr>
+              <w:t>TEST</w:t>
+            </w:r>
+          </w:p>
+        </w:tc>
+        <w:tc>
+          <w:tcPr>
+            <w:tcW w:w="1870" w:type="dxa"/>
+          </w:tcPr>
+          <w:p>
+            <w:pPr>
+              <w:jc w:val="both"/>
+              <w:rPr>
+                <w:sz w:val="32"/>
+                <w:szCs w:val="32"/>
+              </w:rPr>
+            </w:pPr>
+            <w:r>
+              <w:rPr>
+                <w:sz w:val="32"/>
+                <w:szCs w:val="32"/>
+              </w:rPr>
+              <w:t>TEST</w:t>
+            </w:r>
+          </w:p>
+        </w:tc>
+        <w:tc>
+          <w:tcPr>
+            <w:tcW w:w="1870" w:type="dxa"/>
+          </w:tcPr>
+          <w:p>
+            <w:pPr>
+              <w:jc w:val="both"/>
+              <w:rPr>
+                <w:sz w:val="32"/>
+                <w:szCs w:val="32"/>
+              </w:rPr>
+            </w:pPr>
+            <w:r>
+              <w:rPr>
+                <w:sz w:val="32"/>
+                <w:szCs w:val="32"/>
+              </w:rPr>
+              <w:t>TEST</w:t>
+            </w:r>
+          </w:p>
+        </w:tc>
+        <w:tc>
+          <w:tcPr>
+            <w:tcW w:w="1870" w:type="dxa"/>
+          </w:tcPr>
+          <w:p>
+            <w:pPr>
+              <w:jc w:val="both"/>
+              <w:rPr>
+                <w:sz w:val="32"/>
+                <w:szCs w:val="32"/>
+              </w:rPr>
+            </w:pPr>
+            <w:r>
+              <w:rPr>
+                <w:sz w:val="32"/>
+                <w:szCs w:val="32"/>
+              </w:rPr>
+              <w:t>TEST</w:t>
+            </w:r>
+          </w:p>
+        </w:tc>
+        <w:tc>
+          <w:tcPr>
+            <w:tcW w:w="1870" w:type="dxa"/>
+          </w:tcPr>
+          <w:p>
+            <w:pPr>
+              <w:jc w:val="both"/>
+              <w:rPr>
+                <w:sz w:val="32"/>
+                <w:szCs w:val="32"/>
+              </w:rPr>
+            </w:pPr>
+            <w:r>
+              <w:rPr>
+                <w:sz w:val="32"/>
+                <w:szCs w:val="32"/>
+              </w:rPr>
+              <w:t>TEST</w:t>
+            </w:r>
+          </w:p>
+        </w:tc>
+      </w:tr>
+      <w:tr>
+        <w:tc>
+          <w:tcPr>
+            <w:tcW w:w="1870" w:type="dxa"/>
+          </w:tcPr>
+          <w:p>
+            <w:pPr>
+              <w:jc w:val="both"/>
+              <w:rPr>
+                <w:sz w:val="32"/>
+                <w:szCs w:val="32"/>
+              </w:rPr>
+            </w:pPr>
+            <w:r>
+              <w:rPr>
+                <w:sz w:val="32"/>
+                <w:szCs w:val="32"/>
+              </w:rPr>
+              <w:t>TEST</w:t>
+            </w:r>
+          </w:p>
+        </w:tc>
+        <w:tc>
+          <w:tcPr>
+            <w:tcW w:w="1870" w:type="dxa"/>
+          </w:tcPr>
+          <w:p>
+            <w:pPr>
+              <w:jc w:val="both"/>
+              <w:rPr>
+                <w:sz w:val="32"/>
+                <w:szCs w:val="32"/>
+              </w:rPr>
+            </w:pPr>
+            <w:r>
+              <w:rPr>
+                <w:sz w:val="32"/>
+                <w:szCs w:val="32"/>
+              </w:rPr>
+              <w:t>TEST</w:t>
+            </w:r>
+          </w:p>
+        </w:tc>
+        <w:tc>
+          <w:tcPr>
+            <w:tcW w:w="1870" w:type="dxa"/>
+          </w:tcPr>
+          <w:p>
+            <w:pPr>
+              <w:jc w:val="both"/>
+              <w:rPr>
+                <w:sz w:val="32"/>
+                <w:szCs w:val="32"/>
+              </w:rPr>
+            </w:pPr>
+            <w:r>
+              <w:rPr>
+                <w:sz w:val="32"/>
+                <w:szCs w:val="32"/>
+              </w:rPr>
+              <w:t>TEST</w:t>
+            </w:r>
+          </w:p>
+        </w:tc>
+        <w:tc>
+          <w:tcPr>
+            <w:tcW w:w="1870" w:type="dxa"/>
+          </w:tcPr>
+          <w:p>
+            <w:pPr>
+              <w:jc w:val="both"/>
+              <w:rPr>
+                <w:sz w:val="32"/>
+                <w:szCs w:val="32"/>
+              </w:rPr>
+            </w:pPr>
+            <w:r>
+              <w:rPr>
+                <w:sz w:val="32"/>
+                <w:szCs w:val="32"/>
+              </w:rPr>
+              <w:t>TEST</w:t>
+            </w:r>
+          </w:p>
+        </w:tc>
+        <w:tc>
+          <w:tcPr>
+            <w:tcW w:w="1870" w:type="dxa"/>
+          </w:tcPr>
+          <w:p>
+            <w:pPr>
+              <w:jc w:val="both"/>
+              <w:rPr>
+                <w:sz w:val="32"/>
+                <w:szCs w:val="32"/>
+              </w:rPr>
+            </w:pPr>
+            <w:r>
+              <w:rPr>
+                <w:sz w:val="32"/>
+                <w:szCs w:val="32"/>
+              </w:rPr>
+              <w:t>TEST</w:t>
+            </w:r>
+          </w:p>
+        </w:tc>
+      </w:tr>
+      <w:tr>
+        <w:tc>
+          <w:tcPr>
+            <w:tcW w:w="1870" w:type="dxa"/>
+          </w:tcPr>
+          <w:p>
+            <w:pPr>
+              <w:jc w:val="both"/>
+              <w:rPr>
+                <w:sz w:val="32"/>
+                <w:szCs w:val="32"/>
+              </w:rPr>
+            </w:pPr>
+            <w:r>
+              <w:rPr>
+                <w:sz w:val="32"/>
+                <w:szCs w:val="32"/>
+              </w:rPr>
+              <w:t>TEST</w:t>
+            </w:r>
+          </w:p>
+        </w:tc>
+        <w:tc>
+          <w:tcPr>
+            <w:tcW w:w="1870" w:type="dxa"/>
+          </w:tcPr>
+          <w:p>
+            <w:pPr>
+              <w:jc w:val="both"/>
+              <w:rPr>
+                <w:sz w:val="32"/>
+                <w:szCs w:val="32"/>
+              </w:rPr>
+            </w:pPr>
+            <w:r>
+              <w:rPr>
+                <w:sz w:val="32"/>
+                <w:szCs w:val="32"/>
+              </w:rPr>
+              <w:t>TEST</w:t>
+            </w:r>
+          </w:p>
+        </w:tc>
+        <w:tc>
+          <w:tcPr>
+            <w:tcW w:w="1870" w:type="dxa"/>
+          </w:tcPr>
+          <w:p>
+            <w:pPr>
+              <w:jc w:val="both"/>
+              <w:rPr>
+                <w:sz w:val="32"/>
+                <w:szCs w:val="32"/>
+              </w:rPr>
+            </w:pPr>
+            <w:r>
+              <w:rPr>
+                <w:sz w:val="32"/>
+                <w:szCs w:val="32"/>
+              </w:rPr>
+              <w:t>TEST</w:t>
+            </w:r>
+          </w:p>
+        </w:tc>
+        <w:tc>
+          <w:tcPr>
+            <w:tcW w:w="1870" w:type="dxa"/>
+          </w:tcPr>
+          <w:p>
+            <w:pPr>
+              <w:jc w:val="both"/>
+              <w:rPr>
+                <w:sz w:val="32"/>
+                <w:szCs w:val="32"/>
+              </w:rPr>
+            </w:pPr>
+            <w:r>
+              <w:rPr>
+                <w:sz w:val="32"/>
+                <w:szCs w:val="32"/>
+              </w:rPr>
+              <w:t>TEST</w:t>
+            </w:r>
+          </w:p>
+        </w:tc>
+        <w:tc>
+          <w:tcPr>
+            <w:tcW w:w="1870" w:type="dxa"/>
+          </w:tcPr>
+          <w:p>
+            <w:pPr>
+              <w:jc w:val="both"/>
+              <w:rPr>
+                <w:sz w:val="32"/>
+                <w:szCs w:val="32"/>
+              </w:rPr>
+            </w:pPr>
+            <w:r>
+              <w:rPr>
+                <w:sz w:val="32"/>
+                <w:szCs w:val="32"/>
+              </w:rPr>
+              <w:t>TEST</w:t>
+            </w:r>
+          </w:p>
+        </w:tc>
+      </w:tr>
+      <w:tr>
+        <w:tc>
+          <w:tcPr>
+            <w:tcW w:w="1870" w:type="dxa"/>
+          </w:tcPr>
+          <w:p>
+            <w:pPr>
+              <w:jc w:val="both"/>
+              <w:rPr>
+                <w:sz w:val="32"/>
+                <w:szCs w:val="32"/>
+              </w:rPr>
+            </w:pPr>
+            <w:r>
+              <w:rPr>
+                <w:sz w:val="32"/>
+                <w:szCs w:val="32"/>
+              </w:rPr>
+              <w:t>121212</w:t>
+            </w:r>
+          </w:p>
+        </w:tc>
+        <w:tc>
+          <w:tcPr>
+            <w:tcW w:w="1870" w:type="dxa"/>
+          </w:tcPr>
+          <w:p>
+            <w:pPr>
+              <w:jc w:val="both"/>
+              <w:rPr>
+                <w:sz w:val="32"/>
+                <w:szCs w:val="32"/>
+              </w:rPr>
+            </w:pPr>
+            <w:r>
+              <w:rPr>
+                <w:sz w:val="32"/>
+                <w:szCs w:val="32"/>
+              </w:rPr>
+              <w:t>32423423</w:t>
+            </w:r>
+          </w:p>
+        </w:tc>
+        <w:tc>
+          <w:tcPr>
+            <w:tcW w:w="1870" w:type="dxa"/>
+          </w:tcPr>
+          <w:p>
+            <w:pPr>
+              <w:jc w:val="both"/>
+              <w:rPr>
+                <w:sz w:val="32"/>
+                <w:szCs w:val="32"/>
+              </w:rPr>
+            </w:pPr>
+            <w:r>
+              <w:rPr>
+                <w:sz w:val="32"/>
+                <w:szCs w:val="32"/>
+              </w:rPr>
+              <w:t>4234234</w:t>
+            </w:r>
+          </w:p>
+        </w:tc>
+        <w:tc>
+          <w:tcPr>
+            <w:tcW w:w="1870" w:type="dxa"/>
+          </w:tcPr>
+          <w:p>
+            <w:pPr>
+              <w:jc w:val="both"/>
+              <w:rPr>
+                <w:sz w:val="32"/>
+                <w:szCs w:val="32"/>
+              </w:rPr>
+            </w:pPr>
+            <w:r>
+              <w:rPr>
+                <w:sz w:val="32"/>
+                <w:szCs w:val="32"/>
+              </w:rPr>
+              <w:t>2342</w:t>
+            </w:r>
+          </w:p>
+        </w:tc>
+        <w:tc>
+          <w:tcPr>
+            <w:tcW w:w="1870" w:type="dxa"/>
+          </w:tcPr>
+          <w:p>
+            <w:pPr>
+              <w:jc w:val="both"/>
+              <w:rPr>
+                <w:sz w:val="32"/>
+                <w:szCs w:val="32"/>
+              </w:rPr>
+            </w:pPr>
+            <w:r>
+              <w:rPr>
+                <w:sz w:val="32"/>
+                <w:szCs w:val="32"/>
+              </w:rPr>
+              <w:t>324234</w:t>
+            </w:r>
+          </w:p>
+        </w:tc>
+      </w:tr>
+      <w:tr>
+        <w:tc>
+          <w:tcPr>
+            <w:tcW w:w="1870" w:type="dxa"/>
+          </w:tcPr>
+          <w:p>
+            <w:pPr>
+              <w:jc w:val="both"/>
+              <w:rPr>
+                <w:sz w:val="32"/>
+                <w:szCs w:val="32"/>
+              </w:rPr>
+            </w:pPr>
+            <w:r>
+              <w:rPr>
+                <w:sz w:val="32"/>
+                <w:szCs w:val="32"/>
+              </w:rPr>
+              <w:t>234234234</w:t>
+            </w:r>
+          </w:p>
+        </w:tc>
+        <w:tc>
+          <w:tcPr>
+            <w:tcW w:w="1870" w:type="dxa"/>
+          </w:tcPr>
+          <w:p>
+            <w:pPr>
+              <w:jc w:val="both"/>
+              <w:rPr>
+                <w:sz w:val="32"/>
+                <w:szCs w:val="32"/>
+              </w:rPr>
+            </w:pPr>
+            <w:r>
+              <w:rPr>
+                <w:sz w:val="32"/>
+                <w:szCs w:val="32"/>
+              </w:rPr>
+              <w:t>234234234</w:t>
+            </w:r>
+          </w:p>
+        </w:tc>
+        <w:tc>
+          <w:tcPr>
+            <w:tcW w:w="1870" w:type="dxa"/>
+          </w:tcPr>
+          <w:p>
+            <w:pPr>
+              <w:jc w:val="both"/>
+              <w:rPr>
+                <w:sz w:val="32"/>
+                <w:szCs w:val="32"/>
+              </w:rPr>
+            </w:pPr>
+            <w:r>
+              <w:rPr>
+                <w:sz w:val="32"/>
+                <w:szCs w:val="32"/>
+              </w:rPr>
+              <w:t>234</w:t>
+            </w:r>
+          </w:p>
+        </w:tc>
+        <w:tc>
+          <w:tcPr>
+            <w:tcW w:w="1870" w:type="dxa"/>
+          </w:tcPr>
+          <w:p>
+            <w:pPr>
+              <w:jc w:val="both"/>
+              <w:rPr>
+                <w:sz w:val="32"/>
+                <w:szCs w:val="32"/>
+              </w:rPr>
+            </w:pPr>
+            <w:r>
+              <w:rPr>
+                <w:sz w:val="32"/>
+                <w:szCs w:val="32"/>
+              </w:rPr>
+              <w:t>34234</w:t>
+            </w:r>
+          </w:p>
+        </w:tc>
+        <w:tc>
+          <w:tcPr>
+            <w:tcW w:w="1870" w:type="dxa"/>
+          </w:tcPr>
+          <w:p>
+            <w:pPr>
+              <w:jc w:val="both"/>
+              <w:rPr>
+                <w:sz w:val="32"/>
+                <w:szCs w:val="32"/>
+              </w:rPr>
+            </w:pPr>
+            <w:r>
+              <w:rPr>
+                <w:sz w:val="32"/>
+                <w:szCs w:val="32"/>
+              </w:rPr>
+              <w:t>234234</w:t>
+            </w:r>
+          </w:p>
+        </w:tc>
+      </w:tr>
+    </w:tbl>
     <w:p>
       <w:pPr>
-        <w:jc w:val="both"/>
+        <w:jc w:val="right"/>
       </w:pPr>
     </w:p>
     <w:p>
       <w:pPr>
-        <w:jc w:val="center"/>
+        <w:jc w:val="right"/>
       </w:pPr>
+    </w:p>
+    <w:p>
+      <w:pPr>
+        <w:jc w:val="right"/>
+      </w:pPr>
+      <w:r>
+        <w:rPr>
+          <w:noProof/>
+        </w:rPr>
+        <w:drawing>
+          <wp:inline distT="0" distB="0" distL="0" distR="0" wp14:anchorId="7D0B3D60" wp14:editId="1499FA82">
+            <wp:extent cx="1206500" cy="971550"/>
+            <wp:effectExtent l="0" t="0" r="0" b="0"/>
+            <wp:docPr id="2" name="Picture 2"/>
+            <wp:cNvGraphicFramePr>
+              <a:graphicFrameLocks xmlns:a="http://schemas.openxmlformats.org/drawingml/2006/main" noChangeAspect="1"/>
+            </wp:cNvGraphicFramePr>
+            <a:graphic xmlns:a="http://schemas.openxmlformats.org/drawingml/2006/main">
+              <a:graphicData uri="http://schemas.openxmlformats.org/drawingml/2006/picture">
+                <pic:pic xmlns:pic="http://schemas.openxmlformats.org/drawingml/2006/picture">
+                  <pic:nvPicPr>
+                    <pic:cNvPr id="2" name="Picture 2"/>
+                    <pic:cNvPicPr/>
+                  </pic:nvPicPr>
+                  <pic:blipFill>
+                    <a:blip r:embed="rId4" cstate="print">
+                      <a:extLst>
+                        <a:ext uri="{28A0092B-C50C-407E-A947-70E740481C1C}">
+                          <a14:useLocalDpi xmlns:a14="http://schemas.microsoft.com/office/drawing/2010/main" val="0"/>
+                        </a:ext>
+                      </a:extLst>
+                    </a:blip>
+                    <a:stretch>
+                      <a:fillRect/>
+                    </a:stretch>
+                  </pic:blipFill>
+                  <pic:spPr>
+                    <a:xfrm>
+                      <a:off x="0" y="0"/>
+                      <a:ext cx="1206500" cy="971550"/>
+                    </a:xfrm>
+                    <a:prstGeom prst="rect">
+                      <a:avLst/>
+                    </a:prstGeom>
+                  </pic:spPr>
+                </pic:pic>
+              </a:graphicData>
+            </a:graphic>
+          </wp:inline>
+        </w:drawing>
+      </w:r>
     </w:p>
     <w:sectPr>
       <w:pgSz w:w="12240" w:h="15840"/>
@@ -534,6 +1434,329 @@
     <w:semiHidden/>
     <w:unhideWhenUsed/>
   </w:style>
+  <w:style w:type="table" w:styleId="TableGrid">
+    <w:name w:val="Table Grid"/>
+    <w:basedOn w:val="TableNormal"/>
+    <w:uiPriority w:val="39"/>
+    <w:rsid w:val="00657624"/>
+    <w:pPr>
+      <w:spacing w:after="0" w:line="240" w:lineRule="auto"/>
+    </w:pPr>
+    <w:tblPr>
+      <w:tblBorders>
+        <w:top w:val="single" w:sz="4" w:space="0" w:color="auto"/>
+        <w:left w:val="single" w:sz="4" w:space="0" w:color="auto"/>
+        <w:bottom w:val="single" w:sz="4" w:space="0" w:color="auto"/>
+        <w:right w:val="single" w:sz="4" w:space="0" w:color="auto"/>
+        <w:insideH w:val="single" w:sz="4" w:space="0" w:color="auto"/>
+        <w:insideV w:val="single" w:sz="4" w:space="0" w:color="auto"/>
+      </w:tblBorders>
+    </w:tblPr>
+  </w:style>
+  <w:style w:type="table" w:styleId="TableGridLight">
+    <w:name w:val="Grid Table Light"/>
+    <w:basedOn w:val="TableNormal"/>
+    <w:uiPriority w:val="40"/>
+    <w:rsid w:val="00657624"/>
+    <w:pPr>
+      <w:spacing w:after="0" w:line="240" w:lineRule="auto"/>
+    </w:pPr>
+    <w:tblPr>
+      <w:tblBorders>
+        <w:top w:val="single" w:sz="4" w:space="0" w:color="BFBFBF" w:themeColor="background1" w:themeShade="BF"/>
+        <w:left w:val="single" w:sz="4" w:space="0" w:color="BFBFBF" w:themeColor="background1" w:themeShade="BF"/>
+        <w:bottom w:val="single" w:sz="4" w:space="0" w:color="BFBFBF" w:themeColor="background1" w:themeShade="BF"/>
+        <w:right w:val="single" w:sz="4" w:space="0" w:color="BFBFBF" w:themeColor="background1" w:themeShade="BF"/>
+        <w:insideH w:val="single" w:sz="4" w:space="0" w:color="BFBFBF" w:themeColor="background1" w:themeShade="BF"/>
+        <w:insideV w:val="single" w:sz="4" w:space="0" w:color="BFBFBF" w:themeColor="background1" w:themeShade="BF"/>
+      </w:tblBorders>
+    </w:tblPr>
+  </w:style>
+  <w:style w:type="table" w:styleId="PlainTable1">
+    <w:name w:val="Plain Table 1"/>
+    <w:basedOn w:val="TableNormal"/>
+    <w:uiPriority w:val="41"/>
+    <w:rsid w:val="00657624"/>
+    <w:pPr>
+      <w:spacing w:after="0" w:line="240" w:lineRule="auto"/>
+    </w:pPr>
+    <w:tblPr>
+      <w:tblStyleRowBandSize w:val="1"/>
+      <w:tblStyleColBandSize w:val="1"/>
+      <w:tblBorders>
+        <w:top w:val="single" w:sz="4" w:space="0" w:color="BFBFBF" w:themeColor="background1" w:themeShade="BF"/>
+        <w:left w:val="single" w:sz="4" w:space="0" w:color="BFBFBF" w:themeColor="background1" w:themeShade="BF"/>
+        <w:bottom w:val="single" w:sz="4" w:space="0" w:color="BFBFBF" w:themeColor="background1" w:themeShade="BF"/>
+        <w:right w:val="single" w:sz="4" w:space="0" w:color="BFBFBF" w:themeColor="background1" w:themeShade="BF"/>
+        <w:insideH w:val="single" w:sz="4" w:space="0" w:color="BFBFBF" w:themeColor="background1" w:themeShade="BF"/>
+        <w:insideV w:val="single" w:sz="4" w:space="0" w:color="BFBFBF" w:themeColor="background1" w:themeShade="BF"/>
+      </w:tblBorders>
+    </w:tblPr>
+    <w:tblStylePr w:type="firstRow">
+      <w:rPr>
+        <w:b/>
+        <w:bCs/>
+      </w:rPr>
+    </w:tblStylePr>
+    <w:tblStylePr w:type="lastRow">
+      <w:rPr>
+        <w:b/>
+        <w:bCs/>
+      </w:rPr>
+      <w:tblPr/>
+      <w:tcPr>
+        <w:tcBorders>
+          <w:top w:val="double" w:sz="4" w:space="0" w:color="BFBFBF" w:themeColor="background1" w:themeShade="BF"/>
+        </w:tcBorders>
+      </w:tcPr>
+    </w:tblStylePr>
+    <w:tblStylePr w:type="firstCol">
+      <w:rPr>
+        <w:b/>
+        <w:bCs/>
+      </w:rPr>
+    </w:tblStylePr>
+    <w:tblStylePr w:type="lastCol">
+      <w:rPr>
+        <w:b/>
+        <w:bCs/>
+      </w:rPr>
+    </w:tblStylePr>
+    <w:tblStylePr w:type="band1Vert">
+      <w:tblPr/>
+      <w:tcPr>
+        <w:shd w:val="clear" w:color="auto" w:fill="F2F2F2" w:themeFill="background1" w:themeFillShade="F2"/>
+      </w:tcPr>
+    </w:tblStylePr>
+    <w:tblStylePr w:type="band1Horz">
+      <w:tblPr/>
+      <w:tcPr>
+        <w:shd w:val="clear" w:color="auto" w:fill="F2F2F2" w:themeFill="background1" w:themeFillShade="F2"/>
+      </w:tcPr>
+    </w:tblStylePr>
+  </w:style>
+  <w:style w:type="table" w:styleId="PlainTable2">
+    <w:name w:val="Plain Table 2"/>
+    <w:basedOn w:val="TableNormal"/>
+    <w:uiPriority w:val="42"/>
+    <w:rsid w:val="00657624"/>
+    <w:pPr>
+      <w:spacing w:after="0" w:line="240" w:lineRule="auto"/>
+    </w:pPr>
+    <w:tblPr>
+      <w:tblStyleRowBandSize w:val="1"/>
+      <w:tblStyleColBandSize w:val="1"/>
+      <w:tblBorders>
+        <w:top w:val="single" w:sz="4" w:space="0" w:color="7F7F7F" w:themeColor="text1" w:themeTint="80"/>
+        <w:bottom w:val="single" w:sz="4" w:space="0" w:color="7F7F7F" w:themeColor="text1" w:themeTint="80"/>
+      </w:tblBorders>
+    </w:tblPr>
+    <w:tblStylePr w:type="firstRow">
+      <w:rPr>
+        <w:b/>
+        <w:bCs/>
+      </w:rPr>
+      <w:tblPr/>
+      <w:tcPr>
+        <w:tcBorders>
+          <w:bottom w:val="single" w:sz="4" w:space="0" w:color="7F7F7F" w:themeColor="text1" w:themeTint="80"/>
+        </w:tcBorders>
+      </w:tcPr>
+    </w:tblStylePr>
+    <w:tblStylePr w:type="lastRow">
+      <w:rPr>
+        <w:b/>
+        <w:bCs/>
+      </w:rPr>
+      <w:tblPr/>
+      <w:tcPr>
+        <w:tcBorders>
+          <w:top w:val="single" w:sz="4" w:space="0" w:color="7F7F7F" w:themeColor="text1" w:themeTint="80"/>
+        </w:tcBorders>
+      </w:tcPr>
+    </w:tblStylePr>
+    <w:tblStylePr w:type="firstCol">
+      <w:rPr>
+        <w:b/>
+        <w:bCs/>
+      </w:rPr>
+    </w:tblStylePr>
+    <w:tblStylePr w:type="lastCol">
+      <w:rPr>
+        <w:b/>
+        <w:bCs/>
+      </w:rPr>
+    </w:tblStylePr>
+    <w:tblStylePr w:type="band1Vert">
+      <w:tblPr/>
+      <w:tcPr>
+        <w:tcBorders>
+          <w:left w:val="single" w:sz="4" w:space="0" w:color="7F7F7F" w:themeColor="text1" w:themeTint="80"/>
+          <w:right w:val="single" w:sz="4" w:space="0" w:color="7F7F7F" w:themeColor="text1" w:themeTint="80"/>
+        </w:tcBorders>
+      </w:tcPr>
+    </w:tblStylePr>
+    <w:tblStylePr w:type="band2Vert">
+      <w:tblPr/>
+      <w:tcPr>
+        <w:tcBorders>
+          <w:left w:val="single" w:sz="4" w:space="0" w:color="7F7F7F" w:themeColor="text1" w:themeTint="80"/>
+          <w:right w:val="single" w:sz="4" w:space="0" w:color="7F7F7F" w:themeColor="text1" w:themeTint="80"/>
+        </w:tcBorders>
+      </w:tcPr>
+    </w:tblStylePr>
+    <w:tblStylePr w:type="band1Horz">
+      <w:tblPr/>
+      <w:tcPr>
+        <w:tcBorders>
+          <w:top w:val="single" w:sz="4" w:space="0" w:color="7F7F7F" w:themeColor="text1" w:themeTint="80"/>
+          <w:bottom w:val="single" w:sz="4" w:space="0" w:color="7F7F7F" w:themeColor="text1" w:themeTint="80"/>
+        </w:tcBorders>
+      </w:tcPr>
+    </w:tblStylePr>
+  </w:style>
+  <w:style w:type="table" w:styleId="PlainTable3">
+    <w:name w:val="Plain Table 3"/>
+    <w:basedOn w:val="TableNormal"/>
+    <w:uiPriority w:val="43"/>
+    <w:rsid w:val="00657624"/>
+    <w:pPr>
+      <w:spacing w:after="0" w:line="240" w:lineRule="auto"/>
+    </w:pPr>
+    <w:tblPr>
+      <w:tblStyleRowBandSize w:val="1"/>
+      <w:tblStyleColBandSize w:val="1"/>
+    </w:tblPr>
+    <w:tblStylePr w:type="firstRow">
+      <w:rPr>
+        <w:b/>
+        <w:bCs/>
+        <w:caps/>
+      </w:rPr>
+      <w:tblPr/>
+      <w:tcPr>
+        <w:tcBorders>
+          <w:bottom w:val="single" w:sz="4" w:space="0" w:color="7F7F7F" w:themeColor="text1" w:themeTint="80"/>
+        </w:tcBorders>
+      </w:tcPr>
+    </w:tblStylePr>
+    <w:tblStylePr w:type="lastRow">
+      <w:rPr>
+        <w:b/>
+        <w:bCs/>
+        <w:caps/>
+      </w:rPr>
+      <w:tblPr/>
+      <w:tcPr>
+        <w:tcBorders>
+          <w:top w:val="nil"/>
+        </w:tcBorders>
+      </w:tcPr>
+    </w:tblStylePr>
+    <w:tblStylePr w:type="firstCol">
+      <w:rPr>
+        <w:b/>
+        <w:bCs/>
+        <w:caps/>
+      </w:rPr>
+      <w:tblPr/>
+      <w:tcPr>
+        <w:tcBorders>
+          <w:right w:val="single" w:sz="4" w:space="0" w:color="7F7F7F" w:themeColor="text1" w:themeTint="80"/>
+        </w:tcBorders>
+      </w:tcPr>
+    </w:tblStylePr>
+    <w:tblStylePr w:type="lastCol">
+      <w:rPr>
+        <w:b/>
+        <w:bCs/>
+        <w:caps/>
+      </w:rPr>
+      <w:tblPr/>
+      <w:tcPr>
+        <w:tcBorders>
+          <w:left w:val="nil"/>
+        </w:tcBorders>
+      </w:tcPr>
+    </w:tblStylePr>
+    <w:tblStylePr w:type="band1Vert">
+      <w:tblPr/>
+      <w:tcPr>
+        <w:shd w:val="clear" w:color="auto" w:fill="F2F2F2" w:themeFill="background1" w:themeFillShade="F2"/>
+      </w:tcPr>
+    </w:tblStylePr>
+    <w:tblStylePr w:type="band1Horz">
+      <w:tblPr/>
+      <w:tcPr>
+        <w:shd w:val="clear" w:color="auto" w:fill="F2F2F2" w:themeFill="background1" w:themeFillShade="F2"/>
+      </w:tcPr>
+    </w:tblStylePr>
+    <w:tblStylePr w:type="neCell">
+      <w:tblPr/>
+      <w:tcPr>
+        <w:tcBorders>
+          <w:left w:val="nil"/>
+        </w:tcBorders>
+      </w:tcPr>
+    </w:tblStylePr>
+    <w:tblStylePr w:type="nwCell">
+      <w:tblPr/>
+      <w:tcPr>
+        <w:tcBorders>
+          <w:right w:val="nil"/>
+        </w:tcBorders>
+      </w:tcPr>
+    </w:tblStylePr>
+  </w:style>
+  <w:style w:type="table" w:styleId="PlainTable4">
+    <w:name w:val="Plain Table 4"/>
+    <w:basedOn w:val="TableNormal"/>
+    <w:uiPriority w:val="44"/>
+    <w:rsid w:val="00657624"/>
+    <w:pPr>
+      <w:spacing w:after="0" w:line="240" w:lineRule="auto"/>
+    </w:pPr>
+    <w:tblPr>
+      <w:tblStyleRowBandSize w:val="1"/>
+      <w:tblStyleColBandSize w:val="1"/>
+    </w:tblPr>
+    <w:tblStylePr w:type="firstRow">
+      <w:rPr>
+        <w:b/>
+        <w:bCs/>
+      </w:rPr>
+    </w:tblStylePr>
+    <w:tblStylePr w:type="lastRow">
+      <w:rPr>
+        <w:b/>
+        <w:bCs/>
+      </w:rPr>
+    </w:tblStylePr>
+    <w:tblStylePr w:type="firstCol">
+      <w:rPr>
+        <w:b/>
+        <w:bCs/>
+      </w:rPr>
+    </w:tblStylePr>
+    <w:tblStylePr w:type="lastCol">
+      <w:rPr>
+        <w:b/>
+        <w:bCs/>
+      </w:rPr>
+    </w:tblStylePr>
+    <w:tblStylePr w:type="band1Vert">
+      <w:tblPr/>
+      <w:tcPr>
+        <w:shd w:val="clear" w:color="auto" w:fill="F2F2F2" w:themeFill="background1" w:themeFillShade="F2"/>
+      </w:tcPr>
+    </w:tblStylePr>
+    <w:tblStylePr w:type="band1Horz">
+      <w:tblPr/>
+      <w:tcPr>
+        <w:shd w:val="clear" w:color="auto" w:fill="F2F2F2" w:themeFill="background1" w:themeFillShade="F2"/>
+      </w:tcPr>
+    </w:tblStylePr>
+  </w:style>
 </w:styles>
 </file>
 

</xml_diff>